<commit_message>
Update [LAPORAN TUGAS BESAR TBA] - KELOMPOK 7 - IF-41-10.docx
</commit_message>
<xml_diff>
--- a/[LAPORAN TUGAS BESAR TBA] - KELOMPOK 7 - IF-41-10.docx
+++ b/[LAPORAN TUGAS BESAR TBA] - KELOMPOK 7 - IF-41-10.docx
@@ -3384,8 +3384,6 @@
         </w:rPr>
         <w:t xml:space="preserve"> “O”</w:t>
       </w:r>
-      <w:bookmarkStart w:id="0" w:name="_GoBack"/>
-      <w:bookmarkEnd w:id="0"/>
     </w:p>
     <w:p>
       <w:pPr>
@@ -4173,6 +4171,29 @@
                 <w:sz w:val="24"/>
               </w:rPr>
             </w:pPr>
+            <w:r>
+              <w:rPr>
+                <w:rFonts w:ascii="Times New Roman" w:hAnsi="Times New Roman" w:cs="Times New Roman"/>
+                <w:sz w:val="24"/>
+              </w:rPr>
+              <w:t xml:space="preserve">Kita </w:t>
+            </w:r>
+            <w:proofErr w:type="spellStart"/>
+            <w:r>
+              <w:rPr>
+                <w:rFonts w:ascii="Times New Roman" w:hAnsi="Times New Roman" w:cs="Times New Roman"/>
+                <w:sz w:val="24"/>
+              </w:rPr>
+              <w:t>beli</w:t>
+            </w:r>
+            <w:proofErr w:type="spellEnd"/>
+            <w:r>
+              <w:rPr>
+                <w:rFonts w:ascii="Times New Roman" w:hAnsi="Times New Roman" w:cs="Times New Roman"/>
+                <w:sz w:val="24"/>
+              </w:rPr>
+              <w:t xml:space="preserve"> motor</w:t>
+            </w:r>
           </w:p>
         </w:tc>
         <w:tc>
@@ -4189,6 +4210,31 @@
                 <w:sz w:val="24"/>
               </w:rPr>
             </w:pPr>
+            <w:proofErr w:type="spellStart"/>
+            <w:r>
+              <w:rPr>
+                <w:rFonts w:ascii="Times New Roman" w:hAnsi="Times New Roman" w:cs="Times New Roman"/>
+                <w:sz w:val="24"/>
+              </w:rPr>
+              <w:t>Kalimat</w:t>
+            </w:r>
+            <w:proofErr w:type="spellEnd"/>
+            <w:r>
+              <w:rPr>
+                <w:rFonts w:ascii="Times New Roman" w:hAnsi="Times New Roman" w:cs="Times New Roman"/>
+                <w:sz w:val="24"/>
+              </w:rPr>
+              <w:t xml:space="preserve"> </w:t>
+            </w:r>
+            <w:proofErr w:type="spellStart"/>
+            <w:r>
+              <w:rPr>
+                <w:rFonts w:ascii="Times New Roman" w:hAnsi="Times New Roman" w:cs="Times New Roman"/>
+                <w:sz w:val="24"/>
+              </w:rPr>
+              <w:t>ditolak</w:t>
+            </w:r>
+            <w:proofErr w:type="spellEnd"/>
           </w:p>
         </w:tc>
         <w:tc>
@@ -4205,6 +4251,31 @@
                 <w:sz w:val="24"/>
               </w:rPr>
             </w:pPr>
+            <w:proofErr w:type="spellStart"/>
+            <w:r>
+              <w:rPr>
+                <w:rFonts w:ascii="Times New Roman" w:hAnsi="Times New Roman" w:cs="Times New Roman"/>
+                <w:sz w:val="24"/>
+              </w:rPr>
+              <w:t>Tidak</w:t>
+            </w:r>
+            <w:proofErr w:type="spellEnd"/>
+            <w:r>
+              <w:rPr>
+                <w:rFonts w:ascii="Times New Roman" w:hAnsi="Times New Roman" w:cs="Times New Roman"/>
+                <w:sz w:val="24"/>
+              </w:rPr>
+              <w:t xml:space="preserve"> </w:t>
+            </w:r>
+            <w:proofErr w:type="spellStart"/>
+            <w:r>
+              <w:rPr>
+                <w:rFonts w:ascii="Times New Roman" w:hAnsi="Times New Roman" w:cs="Times New Roman"/>
+                <w:sz w:val="24"/>
+              </w:rPr>
+              <w:t>sesuai</w:t>
+            </w:r>
+            <w:proofErr w:type="spellEnd"/>
           </w:p>
         </w:tc>
       </w:tr>
@@ -4226,6 +4297,47 @@
                 <w:sz w:val="24"/>
               </w:rPr>
             </w:pPr>
+            <w:proofErr w:type="spellStart"/>
+            <w:r>
+              <w:rPr>
+                <w:rFonts w:ascii="Times New Roman" w:hAnsi="Times New Roman" w:cs="Times New Roman"/>
+                <w:sz w:val="24"/>
+              </w:rPr>
+              <w:t>Kamu</w:t>
+            </w:r>
+            <w:proofErr w:type="spellEnd"/>
+            <w:r>
+              <w:rPr>
+                <w:rFonts w:ascii="Times New Roman" w:hAnsi="Times New Roman" w:cs="Times New Roman"/>
+                <w:sz w:val="24"/>
+              </w:rPr>
+              <w:t xml:space="preserve"> </w:t>
+            </w:r>
+            <w:proofErr w:type="spellStart"/>
+            <w:r>
+              <w:rPr>
+                <w:rFonts w:ascii="Times New Roman" w:hAnsi="Times New Roman" w:cs="Times New Roman"/>
+                <w:sz w:val="24"/>
+              </w:rPr>
+              <w:t>meminjam</w:t>
+            </w:r>
+            <w:proofErr w:type="spellEnd"/>
+            <w:r>
+              <w:rPr>
+                <w:rFonts w:ascii="Times New Roman" w:hAnsi="Times New Roman" w:cs="Times New Roman"/>
+                <w:sz w:val="24"/>
+              </w:rPr>
+              <w:t xml:space="preserve"> </w:t>
+            </w:r>
+            <w:proofErr w:type="spellStart"/>
+            <w:r>
+              <w:rPr>
+                <w:rFonts w:ascii="Times New Roman" w:hAnsi="Times New Roman" w:cs="Times New Roman"/>
+                <w:sz w:val="24"/>
+              </w:rPr>
+              <w:t>pesawat</w:t>
+            </w:r>
+            <w:proofErr w:type="spellEnd"/>
           </w:p>
         </w:tc>
         <w:tc>
@@ -4242,6 +4354,46 @@
                 <w:sz w:val="24"/>
               </w:rPr>
             </w:pPr>
+            <w:proofErr w:type="spellStart"/>
+            <w:r>
+              <w:rPr>
+                <w:rFonts w:ascii="Times New Roman" w:hAnsi="Times New Roman" w:cs="Times New Roman"/>
+                <w:sz w:val="24"/>
+              </w:rPr>
+              <w:t>Kalimat</w:t>
+            </w:r>
+            <w:proofErr w:type="spellEnd"/>
+            <w:r>
+              <w:rPr>
+                <w:rFonts w:ascii="Times New Roman" w:hAnsi="Times New Roman" w:cs="Times New Roman"/>
+                <w:sz w:val="24"/>
+              </w:rPr>
+              <w:t xml:space="preserve"> valid</w:t>
+            </w:r>
+            <w:r>
+              <w:rPr>
+                <w:rFonts w:ascii="Times New Roman" w:hAnsi="Times New Roman" w:cs="Times New Roman"/>
+                <w:sz w:val="24"/>
+              </w:rPr>
+              <w:br/>
+              <w:t xml:space="preserve">format </w:t>
+            </w:r>
+            <w:proofErr w:type="spellStart"/>
+            <w:r>
+              <w:rPr>
+                <w:rFonts w:ascii="Times New Roman" w:hAnsi="Times New Roman" w:cs="Times New Roman"/>
+                <w:sz w:val="24"/>
+              </w:rPr>
+              <w:t>kalimat</w:t>
+            </w:r>
+            <w:proofErr w:type="spellEnd"/>
+            <w:r>
+              <w:rPr>
+                <w:rFonts w:ascii="Times New Roman" w:hAnsi="Times New Roman" w:cs="Times New Roman"/>
+                <w:sz w:val="24"/>
+              </w:rPr>
+              <w:t xml:space="preserve"> : S P O</w:t>
+            </w:r>
           </w:p>
         </w:tc>
         <w:tc>
@@ -4258,6 +4410,15 @@
                 <w:sz w:val="24"/>
               </w:rPr>
             </w:pPr>
+            <w:proofErr w:type="spellStart"/>
+            <w:r>
+              <w:rPr>
+                <w:rFonts w:ascii="Times New Roman" w:hAnsi="Times New Roman" w:cs="Times New Roman"/>
+                <w:sz w:val="24"/>
+              </w:rPr>
+              <w:t>Sesuai</w:t>
+            </w:r>
+            <w:proofErr w:type="spellEnd"/>
           </w:p>
         </w:tc>
       </w:tr>
@@ -4279,6 +4440,38 @@
                 <w:sz w:val="24"/>
               </w:rPr>
             </w:pPr>
+            <w:r>
+              <w:rPr>
+                <w:rFonts w:ascii="Times New Roman" w:hAnsi="Times New Roman" w:cs="Times New Roman"/>
+                <w:sz w:val="24"/>
+              </w:rPr>
+              <w:t xml:space="preserve">Saya </w:t>
+            </w:r>
+            <w:proofErr w:type="spellStart"/>
+            <w:r>
+              <w:rPr>
+                <w:rFonts w:ascii="Times New Roman" w:hAnsi="Times New Roman" w:cs="Times New Roman"/>
+                <w:sz w:val="24"/>
+              </w:rPr>
+              <w:t>menyewa</w:t>
+            </w:r>
+            <w:proofErr w:type="spellEnd"/>
+            <w:r>
+              <w:rPr>
+                <w:rFonts w:ascii="Times New Roman" w:hAnsi="Times New Roman" w:cs="Times New Roman"/>
+                <w:sz w:val="24"/>
+              </w:rPr>
+              <w:t xml:space="preserve"> motor </w:t>
+            </w:r>
+            <w:proofErr w:type="spellStart"/>
+            <w:r>
+              <w:rPr>
+                <w:rFonts w:ascii="Times New Roman" w:hAnsi="Times New Roman" w:cs="Times New Roman"/>
+                <w:sz w:val="24"/>
+              </w:rPr>
+              <w:t>baru</w:t>
+            </w:r>
+            <w:proofErr w:type="spellEnd"/>
           </w:p>
         </w:tc>
         <w:tc>
@@ -4295,6 +4488,46 @@
                 <w:sz w:val="24"/>
               </w:rPr>
             </w:pPr>
+            <w:proofErr w:type="spellStart"/>
+            <w:r>
+              <w:rPr>
+                <w:rFonts w:ascii="Times New Roman" w:hAnsi="Times New Roman" w:cs="Times New Roman"/>
+                <w:sz w:val="24"/>
+              </w:rPr>
+              <w:t>Kalimat</w:t>
+            </w:r>
+            <w:proofErr w:type="spellEnd"/>
+            <w:r>
+              <w:rPr>
+                <w:rFonts w:ascii="Times New Roman" w:hAnsi="Times New Roman" w:cs="Times New Roman"/>
+                <w:sz w:val="24"/>
+              </w:rPr>
+              <w:t xml:space="preserve"> valid</w:t>
+            </w:r>
+            <w:r>
+              <w:rPr>
+                <w:rFonts w:ascii="Times New Roman" w:hAnsi="Times New Roman" w:cs="Times New Roman"/>
+                <w:sz w:val="24"/>
+              </w:rPr>
+              <w:br/>
+              <w:t xml:space="preserve">format </w:t>
+            </w:r>
+            <w:proofErr w:type="spellStart"/>
+            <w:r>
+              <w:rPr>
+                <w:rFonts w:ascii="Times New Roman" w:hAnsi="Times New Roman" w:cs="Times New Roman"/>
+                <w:sz w:val="24"/>
+              </w:rPr>
+              <w:t>kalimat</w:t>
+            </w:r>
+            <w:proofErr w:type="spellEnd"/>
+            <w:r>
+              <w:rPr>
+                <w:rFonts w:ascii="Times New Roman" w:hAnsi="Times New Roman" w:cs="Times New Roman"/>
+                <w:sz w:val="24"/>
+              </w:rPr>
+              <w:t xml:space="preserve"> : S P O K</w:t>
+            </w:r>
           </w:p>
         </w:tc>
         <w:tc>
@@ -4311,6 +4544,15 @@
                 <w:sz w:val="24"/>
               </w:rPr>
             </w:pPr>
+            <w:proofErr w:type="spellStart"/>
+            <w:r>
+              <w:rPr>
+                <w:rFonts w:ascii="Times New Roman" w:hAnsi="Times New Roman" w:cs="Times New Roman"/>
+                <w:sz w:val="24"/>
+              </w:rPr>
+              <w:t>Sesuai</w:t>
+            </w:r>
+            <w:proofErr w:type="spellEnd"/>
           </w:p>
         </w:tc>
       </w:tr>
@@ -4332,6 +4574,22 @@
                 <w:sz w:val="24"/>
               </w:rPr>
             </w:pPr>
+            <w:r>
+              <w:rPr>
+                <w:rFonts w:ascii="Times New Roman" w:hAnsi="Times New Roman" w:cs="Times New Roman"/>
+                <w:sz w:val="24"/>
+              </w:rPr>
+              <w:t xml:space="preserve">Saya </w:t>
+            </w:r>
+            <w:proofErr w:type="spellStart"/>
+            <w:r>
+              <w:rPr>
+                <w:rFonts w:ascii="Times New Roman" w:hAnsi="Times New Roman" w:cs="Times New Roman"/>
+                <w:sz w:val="24"/>
+              </w:rPr>
+              <w:t>memperbaiki</w:t>
+            </w:r>
+            <w:proofErr w:type="spellEnd"/>
           </w:p>
         </w:tc>
         <w:tc>
@@ -4348,6 +4606,46 @@
                 <w:sz w:val="24"/>
               </w:rPr>
             </w:pPr>
+            <w:proofErr w:type="spellStart"/>
+            <w:r>
+              <w:rPr>
+                <w:rFonts w:ascii="Times New Roman" w:hAnsi="Times New Roman" w:cs="Times New Roman"/>
+                <w:sz w:val="24"/>
+              </w:rPr>
+              <w:t>Kalimat</w:t>
+            </w:r>
+            <w:proofErr w:type="spellEnd"/>
+            <w:r>
+              <w:rPr>
+                <w:rFonts w:ascii="Times New Roman" w:hAnsi="Times New Roman" w:cs="Times New Roman"/>
+                <w:sz w:val="24"/>
+              </w:rPr>
+              <w:t xml:space="preserve"> valid</w:t>
+            </w:r>
+            <w:r>
+              <w:rPr>
+                <w:rFonts w:ascii="Times New Roman" w:hAnsi="Times New Roman" w:cs="Times New Roman"/>
+                <w:sz w:val="24"/>
+              </w:rPr>
+              <w:br/>
+              <w:t xml:space="preserve">format </w:t>
+            </w:r>
+            <w:proofErr w:type="spellStart"/>
+            <w:r>
+              <w:rPr>
+                <w:rFonts w:ascii="Times New Roman" w:hAnsi="Times New Roman" w:cs="Times New Roman"/>
+                <w:sz w:val="24"/>
+              </w:rPr>
+              <w:t>kalimat</w:t>
+            </w:r>
+            <w:proofErr w:type="spellEnd"/>
+            <w:r>
+              <w:rPr>
+                <w:rFonts w:ascii="Times New Roman" w:hAnsi="Times New Roman" w:cs="Times New Roman"/>
+                <w:sz w:val="24"/>
+              </w:rPr>
+              <w:t xml:space="preserve"> S P</w:t>
+            </w:r>
           </w:p>
         </w:tc>
         <w:tc>
@@ -4364,6 +4662,158 @@
                 <w:sz w:val="24"/>
               </w:rPr>
             </w:pPr>
+            <w:proofErr w:type="spellStart"/>
+            <w:r>
+              <w:rPr>
+                <w:rFonts w:ascii="Times New Roman" w:hAnsi="Times New Roman" w:cs="Times New Roman"/>
+                <w:sz w:val="24"/>
+              </w:rPr>
+              <w:t>Sesuai</w:t>
+            </w:r>
+            <w:proofErr w:type="spellEnd"/>
+          </w:p>
+        </w:tc>
+      </w:tr>
+      <w:tr>
+        <w:trPr>
+          <w:trHeight w:val="376"/>
+        </w:trPr>
+        <w:tc>
+          <w:tcPr>
+            <w:tcW w:w="2903" w:type="dxa"/>
+            <w:vAlign w:val="center"/>
+          </w:tcPr>
+          <w:p>
+            <w:pPr>
+              <w:spacing w:line="360" w:lineRule="auto"/>
+              <w:jc w:val="center"/>
+              <w:rPr>
+                <w:rFonts w:ascii="Times New Roman" w:hAnsi="Times New Roman" w:cs="Times New Roman"/>
+                <w:sz w:val="24"/>
+              </w:rPr>
+            </w:pPr>
+            <w:proofErr w:type="spellStart"/>
+            <w:r>
+              <w:rPr>
+                <w:rFonts w:ascii="Times New Roman" w:hAnsi="Times New Roman" w:cs="Times New Roman"/>
+                <w:sz w:val="24"/>
+              </w:rPr>
+              <w:t>Malih</w:t>
+            </w:r>
+            <w:proofErr w:type="spellEnd"/>
+            <w:r>
+              <w:rPr>
+                <w:rFonts w:ascii="Times New Roman" w:hAnsi="Times New Roman" w:cs="Times New Roman"/>
+                <w:sz w:val="24"/>
+              </w:rPr>
+              <w:t xml:space="preserve"> </w:t>
+            </w:r>
+            <w:proofErr w:type="spellStart"/>
+            <w:r>
+              <w:rPr>
+                <w:rFonts w:ascii="Times New Roman" w:hAnsi="Times New Roman" w:cs="Times New Roman"/>
+                <w:sz w:val="24"/>
+              </w:rPr>
+              <w:t>membeli</w:t>
+            </w:r>
+            <w:proofErr w:type="spellEnd"/>
+            <w:r>
+              <w:rPr>
+                <w:rFonts w:ascii="Times New Roman" w:hAnsi="Times New Roman" w:cs="Times New Roman"/>
+                <w:sz w:val="24"/>
+              </w:rPr>
+              <w:t xml:space="preserve"> </w:t>
+            </w:r>
+            <w:proofErr w:type="spellStart"/>
+            <w:r>
+              <w:rPr>
+                <w:rFonts w:ascii="Times New Roman" w:hAnsi="Times New Roman" w:cs="Times New Roman"/>
+                <w:sz w:val="24"/>
+              </w:rPr>
+              <w:t>kemarin</w:t>
+            </w:r>
+            <w:proofErr w:type="spellEnd"/>
+          </w:p>
+        </w:tc>
+        <w:tc>
+          <w:tcPr>
+            <w:tcW w:w="2904" w:type="dxa"/>
+            <w:vAlign w:val="center"/>
+          </w:tcPr>
+          <w:p>
+            <w:pPr>
+              <w:spacing w:line="360" w:lineRule="auto"/>
+              <w:jc w:val="center"/>
+              <w:rPr>
+                <w:rFonts w:ascii="Times New Roman" w:hAnsi="Times New Roman" w:cs="Times New Roman"/>
+                <w:sz w:val="24"/>
+              </w:rPr>
+            </w:pPr>
+            <w:proofErr w:type="spellStart"/>
+            <w:r>
+              <w:rPr>
+                <w:rFonts w:ascii="Times New Roman" w:hAnsi="Times New Roman" w:cs="Times New Roman"/>
+                <w:sz w:val="24"/>
+              </w:rPr>
+              <w:t>Kalimat</w:t>
+            </w:r>
+            <w:proofErr w:type="spellEnd"/>
+            <w:r>
+              <w:rPr>
+                <w:rFonts w:ascii="Times New Roman" w:hAnsi="Times New Roman" w:cs="Times New Roman"/>
+                <w:sz w:val="24"/>
+              </w:rPr>
+              <w:t xml:space="preserve"> valid</w:t>
+            </w:r>
+            <w:r>
+              <w:rPr>
+                <w:rFonts w:ascii="Times New Roman" w:hAnsi="Times New Roman" w:cs="Times New Roman"/>
+                <w:sz w:val="24"/>
+              </w:rPr>
+              <w:br/>
+              <w:t xml:space="preserve">format </w:t>
+            </w:r>
+            <w:proofErr w:type="spellStart"/>
+            <w:r>
+              <w:rPr>
+                <w:rFonts w:ascii="Times New Roman" w:hAnsi="Times New Roman" w:cs="Times New Roman"/>
+                <w:sz w:val="24"/>
+              </w:rPr>
+              <w:t>kalimat</w:t>
+            </w:r>
+            <w:proofErr w:type="spellEnd"/>
+            <w:r>
+              <w:rPr>
+                <w:rFonts w:ascii="Times New Roman" w:hAnsi="Times New Roman" w:cs="Times New Roman"/>
+                <w:sz w:val="24"/>
+              </w:rPr>
+              <w:t xml:space="preserve"> S P K</w:t>
+            </w:r>
+          </w:p>
+        </w:tc>
+        <w:tc>
+          <w:tcPr>
+            <w:tcW w:w="2904" w:type="dxa"/>
+            <w:vAlign w:val="center"/>
+          </w:tcPr>
+          <w:p>
+            <w:pPr>
+              <w:spacing w:line="360" w:lineRule="auto"/>
+              <w:jc w:val="center"/>
+              <w:rPr>
+                <w:rFonts w:ascii="Times New Roman" w:hAnsi="Times New Roman" w:cs="Times New Roman"/>
+                <w:sz w:val="24"/>
+              </w:rPr>
+            </w:pPr>
+            <w:proofErr w:type="spellStart"/>
+            <w:r>
+              <w:rPr>
+                <w:rFonts w:ascii="Times New Roman" w:hAnsi="Times New Roman" w:cs="Times New Roman"/>
+                <w:sz w:val="24"/>
+              </w:rPr>
+              <w:t>Sesuai</w:t>
+            </w:r>
+            <w:proofErr w:type="spellEnd"/>
           </w:p>
         </w:tc>
       </w:tr>
@@ -4376,6 +4826,17 @@
           <w:sz w:val="24"/>
         </w:rPr>
       </w:pPr>
+    </w:p>
+    <w:p>
+      <w:pPr>
+        <w:spacing w:line="360" w:lineRule="auto"/>
+        <w:rPr>
+          <w:rFonts w:ascii="Times New Roman" w:hAnsi="Times New Roman" w:cs="Times New Roman"/>
+          <w:sz w:val="24"/>
+        </w:rPr>
+      </w:pPr>
+      <w:bookmarkStart w:id="0" w:name="_GoBack"/>
+      <w:bookmarkEnd w:id="0"/>
     </w:p>
     <w:p>
       <w:pPr>
@@ -4396,6 +4857,7 @@
           <w:b/>
           <w:sz w:val="24"/>
         </w:rPr>
+        <w:lastRenderedPageBreak/>
         <w:t>Screenshot Program</w:t>
       </w:r>
     </w:p>
@@ -4558,12 +5020,301 @@
       <w:pPr>
         <w:pStyle w:val="ListParagraph"/>
         <w:spacing w:line="360" w:lineRule="auto"/>
-        <w:ind w:firstLine="720"/>
-        <w:rPr>
-          <w:rFonts w:ascii="Times New Roman" w:hAnsi="Times New Roman" w:cs="Times New Roman"/>
-          <w:sz w:val="24"/>
-        </w:rPr>
-      </w:pPr>
+        <w:rPr>
+          <w:rFonts w:ascii="Times New Roman" w:hAnsi="Times New Roman" w:cs="Times New Roman"/>
+          <w:sz w:val="24"/>
+        </w:rPr>
+      </w:pPr>
+      <w:r>
+        <w:rPr>
+          <w:noProof/>
+        </w:rPr>
+        <w:drawing>
+          <wp:inline distT="0" distB="0" distL="0" distR="0" wp14:anchorId="0A6DED18" wp14:editId="210D3E43">
+            <wp:extent cx="4158671" cy="2787650"/>
+            <wp:effectExtent l="0" t="0" r="0" b="0"/>
+            <wp:docPr id="6" name="Picture 6"/>
+            <wp:cNvGraphicFramePr>
+              <a:graphicFrameLocks xmlns:a="http://schemas.openxmlformats.org/drawingml/2006/main" noChangeAspect="1"/>
+            </wp:cNvGraphicFramePr>
+            <a:graphic xmlns:a="http://schemas.openxmlformats.org/drawingml/2006/main">
+              <a:graphicData uri="http://schemas.openxmlformats.org/drawingml/2006/picture">
+                <pic:pic xmlns:pic="http://schemas.openxmlformats.org/drawingml/2006/picture">
+                  <pic:nvPicPr>
+                    <pic:cNvPr id="1" name=""/>
+                    <pic:cNvPicPr/>
+                  </pic:nvPicPr>
+                  <pic:blipFill>
+                    <a:blip r:embed="rId10"/>
+                    <a:stretch>
+                      <a:fillRect/>
+                    </a:stretch>
+                  </pic:blipFill>
+                  <pic:spPr>
+                    <a:xfrm>
+                      <a:off x="0" y="0"/>
+                      <a:ext cx="4172234" cy="2796742"/>
+                    </a:xfrm>
+                    <a:prstGeom prst="rect">
+                      <a:avLst/>
+                    </a:prstGeom>
+                  </pic:spPr>
+                </pic:pic>
+              </a:graphicData>
+            </a:graphic>
+          </wp:inline>
+        </w:drawing>
+      </w:r>
+    </w:p>
+    <w:p>
+      <w:pPr>
+        <w:pStyle w:val="ListParagraph"/>
+        <w:spacing w:line="360" w:lineRule="auto"/>
+        <w:rPr>
+          <w:rFonts w:ascii="Times New Roman" w:hAnsi="Times New Roman" w:cs="Times New Roman"/>
+          <w:sz w:val="24"/>
+        </w:rPr>
+      </w:pPr>
+    </w:p>
+    <w:p>
+      <w:pPr>
+        <w:pStyle w:val="ListParagraph"/>
+        <w:spacing w:line="360" w:lineRule="auto"/>
+        <w:rPr>
+          <w:rFonts w:ascii="Times New Roman" w:hAnsi="Times New Roman" w:cs="Times New Roman"/>
+          <w:sz w:val="24"/>
+        </w:rPr>
+      </w:pPr>
+      <w:r>
+        <w:rPr>
+          <w:noProof/>
+        </w:rPr>
+        <w:drawing>
+          <wp:inline distT="0" distB="0" distL="0" distR="0" wp14:anchorId="06BCB960" wp14:editId="6D5F97C9">
+            <wp:extent cx="3949700" cy="3289951"/>
+            <wp:effectExtent l="0" t="0" r="0" b="5715"/>
+            <wp:docPr id="7" name="Picture 7"/>
+            <wp:cNvGraphicFramePr>
+              <a:graphicFrameLocks xmlns:a="http://schemas.openxmlformats.org/drawingml/2006/main" noChangeAspect="1"/>
+            </wp:cNvGraphicFramePr>
+            <a:graphic xmlns:a="http://schemas.openxmlformats.org/drawingml/2006/main">
+              <a:graphicData uri="http://schemas.openxmlformats.org/drawingml/2006/picture">
+                <pic:pic xmlns:pic="http://schemas.openxmlformats.org/drawingml/2006/picture">
+                  <pic:nvPicPr>
+                    <pic:cNvPr id="1" name=""/>
+                    <pic:cNvPicPr/>
+                  </pic:nvPicPr>
+                  <pic:blipFill rotWithShape="1">
+                    <a:blip r:embed="rId11"/>
+                    <a:srcRect r="50260" b="27519"/>
+                    <a:stretch/>
+                  </pic:blipFill>
+                  <pic:spPr bwMode="auto">
+                    <a:xfrm>
+                      <a:off x="0" y="0"/>
+                      <a:ext cx="3954120" cy="3293633"/>
+                    </a:xfrm>
+                    <a:prstGeom prst="rect">
+                      <a:avLst/>
+                    </a:prstGeom>
+                    <a:ln>
+                      <a:noFill/>
+                    </a:ln>
+                    <a:extLst>
+                      <a:ext uri="{53640926-AAD7-44D8-BBD7-CCE9431645EC}">
+                        <a14:shadowObscured xmlns:a14="http://schemas.microsoft.com/office/drawing/2010/main"/>
+                      </a:ext>
+                    </a:extLst>
+                  </pic:spPr>
+                </pic:pic>
+              </a:graphicData>
+            </a:graphic>
+          </wp:inline>
+        </w:drawing>
+      </w:r>
+    </w:p>
+    <w:p>
+      <w:pPr>
+        <w:pStyle w:val="ListParagraph"/>
+        <w:spacing w:line="360" w:lineRule="auto"/>
+        <w:rPr>
+          <w:rFonts w:ascii="Times New Roman" w:hAnsi="Times New Roman" w:cs="Times New Roman"/>
+          <w:sz w:val="24"/>
+        </w:rPr>
+      </w:pPr>
+    </w:p>
+    <w:p>
+      <w:pPr>
+        <w:pStyle w:val="ListParagraph"/>
+        <w:spacing w:line="360" w:lineRule="auto"/>
+        <w:rPr>
+          <w:rFonts w:ascii="Times New Roman" w:hAnsi="Times New Roman" w:cs="Times New Roman"/>
+          <w:sz w:val="24"/>
+        </w:rPr>
+      </w:pPr>
+      <w:r>
+        <w:rPr>
+          <w:noProof/>
+        </w:rPr>
+        <w:lastRenderedPageBreak/>
+        <w:drawing>
+          <wp:inline distT="0" distB="0" distL="0" distR="0" wp14:anchorId="1051AA73" wp14:editId="180753D8">
+            <wp:extent cx="4025900" cy="3342935"/>
+            <wp:effectExtent l="0" t="0" r="0" b="0"/>
+            <wp:docPr id="8" name="Picture 8"/>
+            <wp:cNvGraphicFramePr>
+              <a:graphicFrameLocks xmlns:a="http://schemas.openxmlformats.org/drawingml/2006/main" noChangeAspect="1"/>
+            </wp:cNvGraphicFramePr>
+            <a:graphic xmlns:a="http://schemas.openxmlformats.org/drawingml/2006/main">
+              <a:graphicData uri="http://schemas.openxmlformats.org/drawingml/2006/picture">
+                <pic:pic xmlns:pic="http://schemas.openxmlformats.org/drawingml/2006/picture">
+                  <pic:nvPicPr>
+                    <pic:cNvPr id="1" name=""/>
+                    <pic:cNvPicPr/>
+                  </pic:nvPicPr>
+                  <pic:blipFill rotWithShape="1">
+                    <a:blip r:embed="rId12"/>
+                    <a:srcRect r="50371" b="27851"/>
+                    <a:stretch/>
+                  </pic:blipFill>
+                  <pic:spPr bwMode="auto">
+                    <a:xfrm>
+                      <a:off x="0" y="0"/>
+                      <a:ext cx="4028701" cy="3345261"/>
+                    </a:xfrm>
+                    <a:prstGeom prst="rect">
+                      <a:avLst/>
+                    </a:prstGeom>
+                    <a:ln>
+                      <a:noFill/>
+                    </a:ln>
+                    <a:extLst>
+                      <a:ext uri="{53640926-AAD7-44D8-BBD7-CCE9431645EC}">
+                        <a14:shadowObscured xmlns:a14="http://schemas.microsoft.com/office/drawing/2010/main"/>
+                      </a:ext>
+                    </a:extLst>
+                  </pic:spPr>
+                </pic:pic>
+              </a:graphicData>
+            </a:graphic>
+          </wp:inline>
+        </w:drawing>
+      </w:r>
+    </w:p>
+    <w:p>
+      <w:pPr>
+        <w:pStyle w:val="ListParagraph"/>
+        <w:spacing w:line="360" w:lineRule="auto"/>
+        <w:rPr>
+          <w:rFonts w:ascii="Times New Roman" w:hAnsi="Times New Roman" w:cs="Times New Roman"/>
+          <w:sz w:val="24"/>
+        </w:rPr>
+      </w:pPr>
+      <w:r>
+        <w:rPr>
+          <w:noProof/>
+        </w:rPr>
+        <w:drawing>
+          <wp:inline distT="0" distB="0" distL="0" distR="0" wp14:anchorId="503579B1" wp14:editId="5AFCF853">
+            <wp:extent cx="4025900" cy="3494004"/>
+            <wp:effectExtent l="0" t="0" r="0" b="0"/>
+            <wp:docPr id="9" name="Picture 9"/>
+            <wp:cNvGraphicFramePr>
+              <a:graphicFrameLocks xmlns:a="http://schemas.openxmlformats.org/drawingml/2006/main" noChangeAspect="1"/>
+            </wp:cNvGraphicFramePr>
+            <a:graphic xmlns:a="http://schemas.openxmlformats.org/drawingml/2006/main">
+              <a:graphicData uri="http://schemas.openxmlformats.org/drawingml/2006/picture">
+                <pic:pic xmlns:pic="http://schemas.openxmlformats.org/drawingml/2006/picture">
+                  <pic:nvPicPr>
+                    <pic:cNvPr id="1" name=""/>
+                    <pic:cNvPicPr/>
+                  </pic:nvPicPr>
+                  <pic:blipFill rotWithShape="1">
+                    <a:blip r:embed="rId13"/>
+                    <a:srcRect r="51368" b="25847"/>
+                    <a:stretch/>
+                  </pic:blipFill>
+                  <pic:spPr bwMode="auto">
+                    <a:xfrm>
+                      <a:off x="0" y="0"/>
+                      <a:ext cx="4028759" cy="3496485"/>
+                    </a:xfrm>
+                    <a:prstGeom prst="rect">
+                      <a:avLst/>
+                    </a:prstGeom>
+                    <a:ln>
+                      <a:noFill/>
+                    </a:ln>
+                    <a:extLst>
+                      <a:ext uri="{53640926-AAD7-44D8-BBD7-CCE9431645EC}">
+                        <a14:shadowObscured xmlns:a14="http://schemas.microsoft.com/office/drawing/2010/main"/>
+                      </a:ext>
+                    </a:extLst>
+                  </pic:spPr>
+                </pic:pic>
+              </a:graphicData>
+            </a:graphic>
+          </wp:inline>
+        </w:drawing>
+      </w:r>
+    </w:p>
+    <w:p>
+      <w:pPr>
+        <w:pStyle w:val="ListParagraph"/>
+        <w:spacing w:line="360" w:lineRule="auto"/>
+        <w:rPr>
+          <w:rFonts w:ascii="Times New Roman" w:hAnsi="Times New Roman" w:cs="Times New Roman"/>
+          <w:sz w:val="24"/>
+        </w:rPr>
+      </w:pPr>
+      <w:r>
+        <w:rPr>
+          <w:noProof/>
+        </w:rPr>
+        <w:lastRenderedPageBreak/>
+        <w:drawing>
+          <wp:inline distT="0" distB="0" distL="0" distR="0" wp14:anchorId="32BD109E" wp14:editId="749A7359">
+            <wp:extent cx="4337050" cy="3491276"/>
+            <wp:effectExtent l="0" t="0" r="6350" b="0"/>
+            <wp:docPr id="10" name="Picture 10"/>
+            <wp:cNvGraphicFramePr>
+              <a:graphicFrameLocks xmlns:a="http://schemas.openxmlformats.org/drawingml/2006/main" noChangeAspect="1"/>
+            </wp:cNvGraphicFramePr>
+            <a:graphic xmlns:a="http://schemas.openxmlformats.org/drawingml/2006/main">
+              <a:graphicData uri="http://schemas.openxmlformats.org/drawingml/2006/picture">
+                <pic:pic xmlns:pic="http://schemas.openxmlformats.org/drawingml/2006/picture">
+                  <pic:nvPicPr>
+                    <pic:cNvPr id="1" name=""/>
+                    <pic:cNvPicPr/>
+                  </pic:nvPicPr>
+                  <pic:blipFill rotWithShape="1">
+                    <a:blip r:embed="rId14"/>
+                    <a:srcRect r="51147" b="30488"/>
+                    <a:stretch/>
+                  </pic:blipFill>
+                  <pic:spPr bwMode="auto">
+                    <a:xfrm>
+                      <a:off x="0" y="0"/>
+                      <a:ext cx="4340819" cy="3494310"/>
+                    </a:xfrm>
+                    <a:prstGeom prst="rect">
+                      <a:avLst/>
+                    </a:prstGeom>
+                    <a:ln>
+                      <a:noFill/>
+                    </a:ln>
+                    <a:extLst>
+                      <a:ext uri="{53640926-AAD7-44D8-BBD7-CCE9431645EC}">
+                        <a14:shadowObscured xmlns:a14="http://schemas.microsoft.com/office/drawing/2010/main"/>
+                      </a:ext>
+                    </a:extLst>
+                  </pic:spPr>
+                </pic:pic>
+              </a:graphicData>
+            </a:graphic>
+          </wp:inline>
+        </w:drawing>
+      </w:r>
     </w:p>
     <w:sectPr>
       <w:pgSz w:w="11907" w:h="16839" w:code="9"/>

</xml_diff>